<commit_message>
update team participation docs
</commit_message>
<xml_diff>
--- a/public/docs/Group 3 - Report of Article Management - ORM Web Services.docx
+++ b/public/docs/Group 3 - Report of Article Management - ORM Web Services.docx
@@ -110,46 +110,32 @@
     <w:p>
       <w:pPr>
         <w:rPr>
-          <w:sz w:val="28"/>
-          <w:szCs w:val="44"/>
-        </w:rPr>
-      </w:pPr>
-      <w:r>
-        <w:rPr>
-          <w:sz w:val="28"/>
-          <w:szCs w:val="44"/>
-        </w:rPr>
-        <w:t xml:space="preserve">Member of Group </w:t>
-      </w:r>
-      <w:r>
-        <w:rPr>
-          <w:sz w:val="28"/>
-          <w:szCs w:val="44"/>
-        </w:rPr>
-        <w:t>3</w:t>
-      </w:r>
-      <w:r>
-        <w:rPr>
-          <w:sz w:val="28"/>
-          <w:szCs w:val="44"/>
-        </w:rPr>
-        <w:t xml:space="preserve">: </w:t>
-      </w:r>
-      <w:r>
-        <w:rPr>
           <w:b/>
           <w:bCs/>
           <w:sz w:val="28"/>
           <w:szCs w:val="44"/>
         </w:rPr>
-        <w:t>NANH Bunsin</w:t>
-      </w:r>
-      <w:r>
-        <w:rPr>
-          <w:sz w:val="28"/>
-          <w:szCs w:val="44"/>
-        </w:rPr>
-        <w:t xml:space="preserve">, </w:t>
+      </w:pPr>
+      <w:r>
+        <w:rPr>
+          <w:sz w:val="28"/>
+          <w:szCs w:val="44"/>
+        </w:rPr>
+        <w:t xml:space="preserve">Member of Group </w:t>
+      </w:r>
+      <w:r>
+        <w:rPr>
+          <w:sz w:val="28"/>
+          <w:szCs w:val="44"/>
+        </w:rPr>
+        <w:t>3</w:t>
+      </w:r>
+      <w:r>
+        <w:rPr>
+          <w:sz w:val="28"/>
+          <w:szCs w:val="44"/>
+        </w:rPr>
+        <w:t xml:space="preserve">: </w:t>
       </w:r>
       <w:r>
         <w:rPr>
@@ -158,21 +144,14 @@
           <w:sz w:val="28"/>
           <w:szCs w:val="44"/>
         </w:rPr>
-        <w:t>Ngorn Lyhour</w:t>
-      </w:r>
-      <w:r>
-        <w:rPr>
-          <w:sz w:val="28"/>
-          <w:szCs w:val="44"/>
-        </w:rPr>
-        <w:t xml:space="preserve"> </w:t>
-      </w:r>
-      <w:r>
-        <w:rPr>
-          <w:sz w:val="28"/>
-          <w:szCs w:val="44"/>
-        </w:rPr>
-        <w:t xml:space="preserve">&amp; </w:t>
+        <w:t>NANH Bunsin</w:t>
+      </w:r>
+      <w:r>
+        <w:rPr>
+          <w:sz w:val="28"/>
+          <w:szCs w:val="44"/>
+        </w:rPr>
+        <w:t xml:space="preserve">, </w:t>
       </w:r>
       <w:r>
         <w:rPr>
@@ -181,7 +160,54 @@
           <w:sz w:val="28"/>
           <w:szCs w:val="44"/>
         </w:rPr>
+        <w:t>Ngorn Lyhour</w:t>
+      </w:r>
+      <w:r>
+        <w:rPr>
+          <w:sz w:val="28"/>
+          <w:szCs w:val="44"/>
+        </w:rPr>
+        <w:t xml:space="preserve"> </w:t>
+      </w:r>
+      <w:r>
+        <w:rPr>
+          <w:sz w:val="28"/>
+          <w:szCs w:val="44"/>
+        </w:rPr>
+        <w:t xml:space="preserve">&amp; </w:t>
+      </w:r>
+      <w:r>
+        <w:rPr>
+          <w:b/>
+          <w:bCs/>
+          <w:sz w:val="28"/>
+          <w:szCs w:val="44"/>
+        </w:rPr>
         <w:t>CHHAY Laing</w:t>
+      </w:r>
+    </w:p>
+    <w:p>
+      <w:pPr>
+        <w:rPr>
+          <w:sz w:val="28"/>
+          <w:szCs w:val="44"/>
+        </w:rPr>
+      </w:pPr>
+      <w:r>
+        <w:rPr>
+          <w:b/>
+          <w:bCs/>
+          <w:sz w:val="28"/>
+          <w:szCs w:val="44"/>
+        </w:rPr>
+        <w:t xml:space="preserve">Note: </w:t>
+      </w:r>
+      <w:r>
+        <w:rPr>
+          <w:sz w:val="28"/>
+          <w:szCs w:val="44"/>
+        </w:rPr>
+        <w:t>all ER Diagram files we already store them into git repo into folder public like ER Diagram and docs.</w:t>
       </w:r>
     </w:p>
     <w:p>
@@ -1077,6 +1103,7 @@
           <w:sz w:val="24"/>
           <w:szCs w:val="40"/>
         </w:rPr>
+        <w:lastRenderedPageBreak/>
         <w:t>To create 4 Tables and ER diagram:</w:t>
       </w:r>
     </w:p>
@@ -1097,7 +1124,6 @@
           <w:sz w:val="24"/>
           <w:szCs w:val="40"/>
         </w:rPr>
-        <w:lastRenderedPageBreak/>
         <w:t>Users</w:t>
       </w:r>
     </w:p>
@@ -1976,6 +2002,7 @@
     <w:lsdException w:name="HTML Sample" w:semiHidden="1" w:unhideWhenUsed="1"/>
     <w:lsdException w:name="HTML Typewriter" w:semiHidden="1" w:unhideWhenUsed="1"/>
     <w:lsdException w:name="HTML Variable" w:semiHidden="1" w:unhideWhenUsed="1"/>
+    <w:lsdException w:name="Normal Table" w:semiHidden="1" w:unhideWhenUsed="1"/>
     <w:lsdException w:name="annotation subject" w:semiHidden="1" w:unhideWhenUsed="1"/>
     <w:lsdException w:name="No List" w:semiHidden="1" w:unhideWhenUsed="1"/>
     <w:lsdException w:name="Outline List 1" w:semiHidden="1" w:unhideWhenUsed="1"/>
@@ -2022,8 +2049,10 @@
     <w:lsdException w:name="Table Subtle 2" w:semiHidden="1" w:unhideWhenUsed="1"/>
     <w:lsdException w:name="Table Web 1" w:semiHidden="1" w:unhideWhenUsed="1"/>
     <w:lsdException w:name="Table Web 2" w:semiHidden="1" w:unhideWhenUsed="1"/>
+    <w:lsdException w:name="Table Web 3" w:semiHidden="1" w:unhideWhenUsed="1"/>
     <w:lsdException w:name="Balloon Text" w:semiHidden="1" w:unhideWhenUsed="1"/>
     <w:lsdException w:name="Table Grid" w:uiPriority="39"/>
+    <w:lsdException w:name="Table Theme" w:semiHidden="1" w:unhideWhenUsed="1"/>
     <w:lsdException w:name="Placeholder Text" w:semiHidden="1"/>
     <w:lsdException w:name="No Spacing" w:uiPriority="1" w:qFormat="1"/>
     <w:lsdException w:name="Light Shading" w:uiPriority="60"/>

</xml_diff>